<commit_message>
mv HW4 to week14
</commit_message>
<xml_diff>
--- a/week13/Lambda-Expressions.docx
+++ b/week13/Lambda-Expressions.docx
@@ -117,6 +117,15 @@
       <w:r>
         <w:rPr>
           <w:rFonts w:ascii="Courier New" w:hAnsi="Courier New"/>
+          <w:i/>
+          <w:iCs/>
+          <w:szCs w:val="22"/>
+        </w:rPr>
+        <w:t>[,...]</w:t>
+      </w:r>
+      <w:r>
+        <w:rPr>
+          <w:rFonts w:ascii="Courier New" w:hAnsi="Courier New"/>
           <w:i w:val="false"/>
           <w:iCs w:val="false"/>
           <w:szCs w:val="22"/>
@@ -130,7 +139,7 @@
           <w:iCs/>
           <w:szCs w:val="22"/>
         </w:rPr>
-        <w:t>function definition</w:t>
+        <w:t>statement block;</w:t>
       </w:r>
       <w:r>
         <w:rPr>
@@ -984,18 +993,22 @@
       </w:pPr>
       <w:r>
         <w:rPr/>
-        <w:t xml:space="preserve">Lambda as </w:t>
+        <w:t>Lambda as Commands</w:t>
+      </w:r>
+      <w:r>
         <w:pict>
-          <v:shapetype id="shapetype_202" coordsize="21600,21600" o:spt="202" path="m,l,21600l21600,21600l21600,xe">
-            <v:stroke joinstyle="miter"/>
-            <v:path gradientshapeok="t" o:connecttype="rect"/>
-          </v:shapetype>
-          <v:shape id="shape_0" stroked="t" style="position:absolute;margin-left:403.75pt;margin-top:-5.3pt;width:128.95pt;height:82.95pt" type="shapetype_202">
+          <v:rect fillcolor="#FFFFFF" strokecolor="#000000" strokeweight="0pt" style="position:absolute;width:128.95pt;height:82.95pt;mso-wrap-distance-left:9pt;mso-wrap-distance-right:9pt;mso-wrap-distance-top:0pt;mso-wrap-distance-bottom:0pt;margin-top:-5.3pt;margin-left:403.75pt">
             <v:textbox>
               <w:txbxContent>
                 <w:p>
                   <w:pPr>
+                    <w:pStyle w:val="FrameContents"/>
                     <w:jc w:val="center"/>
+                    <w:rPr>
+                      <w:b/>
+                      <w:bCs/>
+                      <w:u w:val="single"/>
+                    </w:rPr>
                   </w:pPr>
                   <w:r>
                     <w:rPr>
@@ -1007,27 +1020,39 @@
                   </w:r>
                 </w:p>
                 <w:p>
-                  <w:pPr/>
+                  <w:pPr>
+                    <w:pStyle w:val="FrameContents"/>
+                    <w:rPr/>
+                  </w:pPr>
                   <w:r>
                     <w:rPr/>
                   </w:r>
                 </w:p>
                 <w:p>
-                  <w:pPr/>
+                  <w:pPr>
+                    <w:pStyle w:val="FrameContents"/>
+                    <w:rPr/>
+                  </w:pPr>
                   <w:r>
                     <w:rPr/>
                     <w:t>name: String</w:t>
                   </w:r>
                 </w:p>
                 <w:p>
-                  <w:pPr/>
+                  <w:pPr>
+                    <w:pStyle w:val="FrameContents"/>
+                    <w:rPr/>
+                  </w:pPr>
                   <w:r>
                     <w:rPr/>
                     <w:t>id: String</w:t>
                   </w:r>
                 </w:p>
                 <w:p>
-                  <w:pPr/>
+                  <w:pPr>
+                    <w:pStyle w:val="FrameContents"/>
+                    <w:rPr/>
+                  </w:pPr>
                   <w:r>
                     <w:rPr/>
                     <w:t>birthday: LocalDate</w:t>
@@ -1035,15 +1060,8 @@
                 </w:p>
               </w:txbxContent>
             </v:textbox>
-            <v:wrap v:type="square"/>
-            <v:fill on="false" detectmouseclick="t"/>
-            <v:stroke color="black" joinstyle="round" endcap="flat"/>
-          </v:shape>
+          </v:rect>
         </w:pict>
-      </w:r>
-      <w:r>
-        <w:rPr/>
-        <w:t>Commands</w:t>
       </w:r>
     </w:p>
     <w:p>
@@ -1109,11 +1127,7 @@
         <w:rPr/>
         <w:tab/>
         <w:tab/>
-        <w:t>if (s.getBirthday().</w:t>
-      </w:r>
-      <w:r>
-        <w:rPr/>
-        <w:t>getMonthValue() == month) System.out.println( s );</w:t>
+        <w:t>if (s.getBirthday().getMonthValue() == month) System.out.println( s );</w:t>
       </w:r>
     </w:p>
     <w:p>
@@ -1124,9 +1138,6 @@
       <w:r>
         <w:rPr/>
         <w:tab/>
-      </w:r>
-      <w:r>
-        <w:rPr/>
         <w:t>}</w:t>
       </w:r>
     </w:p>
@@ -1314,7 +1325,9 @@
         <w:right w:val="nil"/>
       </w:pBdr>
       <w:tabs>
+        <w:tab w:val="center" w:pos="4153" w:leader="none"/>
         <w:tab w:val="center" w:pos="4820" w:leader="none"/>
+        <w:tab w:val="right" w:pos="8306" w:leader="none"/>
         <w:tab w:val="right" w:pos="10465" w:leader="none"/>
       </w:tabs>
       <w:rPr>
@@ -1327,17 +1340,7 @@
       </w:rPr>
       <w:t>OOP</w:t>
       <w:tab/>
-    </w:r>
-    <w:r>
-      <w:rPr>
-        <w:rFonts w:cs="Arial" w:ascii="Arial" w:hAnsi="Arial"/>
-      </w:rPr>
       <w:t>Lambda Expressions and Functional Interfaces</w:t>
-    </w:r>
-    <w:r>
-      <w:rPr>
-        <w:rFonts w:cs="Arial" w:ascii="Arial" w:hAnsi="Arial"/>
-      </w:rPr>
       <w:tab/>
       <w:t xml:space="preserve">Page </w:t>
     </w:r>
@@ -2628,6 +2631,28 @@
       <w:rFonts w:cs="OpenSymbol"/>
     </w:rPr>
   </w:style>
+  <w:style w:type="character" w:styleId="ListLabel14">
+    <w:name w:val="ListLabel 14"/>
+    <w:rPr>
+      <w:b/>
+      <w:bCs/>
+      <w:i w:val="false"/>
+      <w:iCs w:val="false"/>
+      <w:szCs w:val="22"/>
+    </w:rPr>
+  </w:style>
+  <w:style w:type="character" w:styleId="ListLabel15">
+    <w:name w:val="ListLabel 15"/>
+    <w:rPr>
+      <w:rFonts w:cs="Symbol"/>
+    </w:rPr>
+  </w:style>
+  <w:style w:type="character" w:styleId="ListLabel16">
+    <w:name w:val="ListLabel 16"/>
+    <w:rPr>
+      <w:rFonts w:cs="OpenSymbol"/>
+    </w:rPr>
+  </w:style>
   <w:style w:type="paragraph" w:styleId="Heading">
     <w:name w:val="Heading"/>
     <w:basedOn w:val="Normal"/>

</xml_diff>

<commit_message>
minor edits and remove PDFs
</commit_message>
<xml_diff>
--- a/week13/Lambda-Expressions.docx
+++ b/week13/Lambda-Expressions.docx
@@ -112,7 +112,16 @@
           <w:iCs/>
           <w:szCs w:val="22"/>
         </w:rPr>
-        <w:t>Datatype variable</w:t>
+        <w:t>Datatype variable[,...]</w:t>
+      </w:r>
+      <w:r>
+        <w:rPr>
+          <w:rFonts w:ascii="Courier New" w:hAnsi="Courier New"/>
+          <w:i w:val="false"/>
+          <w:iCs w:val="false"/>
+          <w:szCs w:val="22"/>
+        </w:rPr>
+        <w:t xml:space="preserve">) -&gt; { </w:t>
       </w:r>
       <w:r>
         <w:rPr>
@@ -121,7 +130,7 @@
           <w:iCs/>
           <w:szCs w:val="22"/>
         </w:rPr>
-        <w:t>[,...]</w:t>
+        <w:t>statement block;</w:t>
       </w:r>
       <w:r>
         <w:rPr>
@@ -130,204 +139,227 @@
           <w:iCs w:val="false"/>
           <w:szCs w:val="22"/>
         </w:rPr>
-        <w:t xml:space="preserve">) -&gt; { </w:t>
-      </w:r>
-      <w:r>
+        <w:t xml:space="preserve"> }</w:t>
+      </w:r>
+    </w:p>
+    <w:p>
+      <w:pPr>
+        <w:pStyle w:val="Normal"/>
+        <w:tabs>
+          <w:tab w:val="left" w:pos="1349" w:leader="none"/>
+        </w:tabs>
+        <w:spacing w:before="120" w:after="120"/>
+        <w:rPr>
+          <w:i w:val="false"/>
+          <w:iCs w:val="false"/>
+          <w:szCs w:val="22"/>
+        </w:rPr>
+      </w:pPr>
+      <w:r>
+        <w:rPr>
+          <w:i w:val="false"/>
+          <w:iCs w:val="false"/>
+          <w:szCs w:val="22"/>
+        </w:rPr>
+        <w:t xml:space="preserve">for example, a lambda that prints its argument to </w:t>
+      </w:r>
+      <w:r>
+        <w:rPr>
+          <w:rFonts w:ascii="Arial" w:hAnsi="Arial"/>
+          <w:i w:val="false"/>
+          <w:iCs w:val="false"/>
+          <w:szCs w:val="22"/>
+        </w:rPr>
+        <w:t>System.out</w:t>
+      </w:r>
+      <w:r>
+        <w:rPr>
+          <w:i w:val="false"/>
+          <w:iCs w:val="false"/>
+          <w:szCs w:val="22"/>
+        </w:rPr>
+        <w:t xml:space="preserve"> is:</w:t>
+      </w:r>
+    </w:p>
+    <w:p>
+      <w:pPr>
+        <w:pStyle w:val="Normal"/>
+        <w:tabs>
+          <w:tab w:val="left" w:pos="1349" w:leader="none"/>
+        </w:tabs>
+        <w:spacing w:before="120" w:after="120"/>
         <w:rPr>
           <w:rFonts w:ascii="Courier New" w:hAnsi="Courier New"/>
+          <w:i w:val="false"/>
+          <w:iCs w:val="false"/>
+          <w:szCs w:val="22"/>
+        </w:rPr>
+      </w:pPr>
+      <w:r>
+        <w:rPr>
+          <w:i w:val="false"/>
+          <w:iCs w:val="false"/>
+          <w:szCs w:val="22"/>
+        </w:rPr>
+        <w:tab/>
+      </w:r>
+      <w:r>
+        <w:rPr>
+          <w:rFonts w:ascii="Courier New" w:hAnsi="Courier New"/>
+          <w:i w:val="false"/>
+          <w:iCs w:val="false"/>
+          <w:szCs w:val="22"/>
+        </w:rPr>
+        <w:t>(Object x) -&gt; { System.out.println(x); }</w:t>
+      </w:r>
+    </w:p>
+    <w:p>
+      <w:pPr>
+        <w:pStyle w:val="Normal"/>
+        <w:tabs>
+          <w:tab w:val="left" w:pos="1349" w:leader="none"/>
+        </w:tabs>
+        <w:spacing w:before="120" w:after="120"/>
+        <w:rPr>
+          <w:i w:val="false"/>
+          <w:iCs w:val="false"/>
+          <w:szCs w:val="22"/>
+        </w:rPr>
+      </w:pPr>
+      <w:r>
+        <w:rPr>
+          <w:i w:val="false"/>
+          <w:iCs w:val="false"/>
+          <w:szCs w:val="22"/>
+        </w:rPr>
+        <w:t>in cases where there is only one variable and the data type can be inferred from context, you can omit the data type and parenthesis:</w:t>
+      </w:r>
+    </w:p>
+    <w:p>
+      <w:pPr>
+        <w:pStyle w:val="Normal"/>
+        <w:tabs>
+          <w:tab w:val="left" w:pos="1349" w:leader="none"/>
+        </w:tabs>
+        <w:spacing w:before="120" w:after="120"/>
+        <w:rPr>
+          <w:rFonts w:ascii="Courier New" w:hAnsi="Courier New"/>
+          <w:i w:val="false"/>
+          <w:iCs w:val="false"/>
+          <w:szCs w:val="22"/>
+        </w:rPr>
+      </w:pPr>
+      <w:r>
+        <w:rPr>
+          <w:i w:val="false"/>
+          <w:iCs w:val="false"/>
+          <w:szCs w:val="22"/>
+        </w:rPr>
+        <w:tab/>
+      </w:r>
+      <w:r>
+        <w:rPr>
+          <w:rFonts w:ascii="Courier New" w:hAnsi="Courier New"/>
+          <w:i w:val="false"/>
+          <w:iCs w:val="false"/>
+          <w:szCs w:val="22"/>
+        </w:rPr>
+        <w:t>x -&gt; { System.out.println( x );  }</w:t>
+      </w:r>
+    </w:p>
+    <w:p>
+      <w:pPr>
+        <w:pStyle w:val="Normal"/>
+        <w:tabs>
+          <w:tab w:val="left" w:pos="1349" w:leader="none"/>
+        </w:tabs>
+        <w:spacing w:before="120" w:after="120"/>
+        <w:rPr>
+          <w:i w:val="false"/>
+          <w:iCs w:val="false"/>
+          <w:szCs w:val="22"/>
+        </w:rPr>
+      </w:pPr>
+      <w:r>
+        <w:rPr>
+          <w:i w:val="false"/>
+          <w:iCs w:val="false"/>
+          <w:szCs w:val="22"/>
+        </w:rPr>
+        <w:t>if the lambda definition is only a single statement you can omit the brackets { } and semi-colon, too.</w:t>
+      </w:r>
+    </w:p>
+    <w:p>
+      <w:pPr>
+        <w:pStyle w:val="Normal"/>
+        <w:tabs>
+          <w:tab w:val="left" w:pos="1349" w:leader="none"/>
+        </w:tabs>
+        <w:spacing w:before="120" w:after="120"/>
+        <w:rPr>
+          <w:rFonts w:ascii="Courier New" w:hAnsi="Courier New"/>
+          <w:i w:val="false"/>
+          <w:iCs w:val="false"/>
+          <w:szCs w:val="22"/>
+        </w:rPr>
+      </w:pPr>
+      <w:r>
+        <w:rPr>
+          <w:i w:val="false"/>
+          <w:iCs w:val="false"/>
+          <w:szCs w:val="22"/>
+        </w:rPr>
+        <w:tab/>
+      </w:r>
+      <w:r>
+        <w:rPr>
+          <w:rFonts w:ascii="Courier New" w:hAnsi="Courier New"/>
+          <w:i w:val="false"/>
+          <w:iCs w:val="false"/>
+          <w:szCs w:val="22"/>
+        </w:rPr>
+        <w:t>x -&gt; System.out.println( x )</w:t>
+      </w:r>
+    </w:p>
+    <w:p>
+      <w:pPr>
+        <w:pStyle w:val="Heading2"/>
+        <w:rPr/>
+      </w:pPr>
+      <w:r>
+        <w:rPr/>
+        <w:t>Use of Lambda Expressions</w:t>
+      </w:r>
+    </w:p>
+    <w:p>
+      <w:pPr>
+        <w:pStyle w:val="Normal"/>
+        <w:tabs>
+          <w:tab w:val="left" w:pos="1349" w:leader="none"/>
+        </w:tabs>
+        <w:spacing w:before="120" w:after="120"/>
+        <w:rPr>
+          <w:i w:val="false"/>
+          <w:iCs w:val="false"/>
+        </w:rPr>
+      </w:pPr>
+      <w:r>
+        <w:rPr/>
+        <w:t xml:space="preserve">The most common use is to define an implementation of an interface that has only one required method. These are called </w:t>
+      </w:r>
+      <w:r>
+        <w:rPr>
           <w:i/>
           <w:iCs/>
-          <w:szCs w:val="22"/>
-        </w:rPr>
-        <w:t>statement block;</w:t>
-      </w:r>
-      <w:r>
-        <w:rPr>
-          <w:rFonts w:ascii="Courier New" w:hAnsi="Courier New"/>
-          <w:i w:val="false"/>
-          <w:iCs w:val="false"/>
-          <w:szCs w:val="22"/>
-        </w:rPr>
-        <w:t xml:space="preserve"> }</w:t>
-      </w:r>
-    </w:p>
-    <w:p>
-      <w:pPr>
-        <w:pStyle w:val="Normal"/>
-        <w:tabs>
-          <w:tab w:val="left" w:pos="1349" w:leader="none"/>
-        </w:tabs>
-        <w:spacing w:before="120" w:after="120"/>
-        <w:rPr>
-          <w:i w:val="false"/>
-          <w:iCs w:val="false"/>
-          <w:szCs w:val="22"/>
-        </w:rPr>
-      </w:pPr>
-      <w:r>
-        <w:rPr>
-          <w:i w:val="false"/>
-          <w:iCs w:val="false"/>
-          <w:szCs w:val="22"/>
-        </w:rPr>
-        <w:t xml:space="preserve">for example, a lambda that prints its argument to </w:t>
-      </w:r>
-      <w:r>
-        <w:rPr>
-          <w:rFonts w:ascii="Arial" w:hAnsi="Arial"/>
-          <w:i w:val="false"/>
-          <w:iCs w:val="false"/>
-          <w:szCs w:val="22"/>
-        </w:rPr>
-        <w:t>System.out</w:t>
-      </w:r>
-      <w:r>
-        <w:rPr>
-          <w:i w:val="false"/>
-          <w:iCs w:val="false"/>
-          <w:szCs w:val="22"/>
-        </w:rPr>
-        <w:t xml:space="preserve"> is:</w:t>
-      </w:r>
-    </w:p>
-    <w:p>
-      <w:pPr>
-        <w:pStyle w:val="Normal"/>
-        <w:tabs>
-          <w:tab w:val="left" w:pos="1349" w:leader="none"/>
-        </w:tabs>
-        <w:spacing w:before="120" w:after="120"/>
-        <w:rPr>
-          <w:rFonts w:ascii="Courier New" w:hAnsi="Courier New"/>
-          <w:i w:val="false"/>
-          <w:iCs w:val="false"/>
-          <w:szCs w:val="22"/>
-        </w:rPr>
-      </w:pPr>
-      <w:r>
-        <w:rPr>
-          <w:i w:val="false"/>
-          <w:iCs w:val="false"/>
-          <w:szCs w:val="22"/>
-        </w:rPr>
-        <w:tab/>
-      </w:r>
-      <w:r>
-        <w:rPr>
-          <w:rFonts w:ascii="Courier New" w:hAnsi="Courier New"/>
-          <w:i w:val="false"/>
-          <w:iCs w:val="false"/>
-          <w:szCs w:val="22"/>
-        </w:rPr>
-        <w:t>(Object x) -&gt; { System.out.println(x); }</w:t>
-      </w:r>
-    </w:p>
-    <w:p>
-      <w:pPr>
-        <w:pStyle w:val="Normal"/>
-        <w:tabs>
-          <w:tab w:val="left" w:pos="1349" w:leader="none"/>
-        </w:tabs>
-        <w:spacing w:before="120" w:after="120"/>
-        <w:rPr>
-          <w:i w:val="false"/>
-          <w:iCs w:val="false"/>
-          <w:szCs w:val="22"/>
-        </w:rPr>
-      </w:pPr>
-      <w:r>
-        <w:rPr>
-          <w:i w:val="false"/>
-          <w:iCs w:val="false"/>
-          <w:szCs w:val="22"/>
-        </w:rPr>
-        <w:t>in cases where there is only one variable and the data type can be inferred from context, you can omit the data type and parenthesis:</w:t>
-      </w:r>
-    </w:p>
-    <w:p>
-      <w:pPr>
-        <w:pStyle w:val="Normal"/>
-        <w:tabs>
-          <w:tab w:val="left" w:pos="1349" w:leader="none"/>
-        </w:tabs>
-        <w:spacing w:before="120" w:after="120"/>
-        <w:rPr>
-          <w:rFonts w:ascii="Courier New" w:hAnsi="Courier New"/>
-          <w:i w:val="false"/>
-          <w:iCs w:val="false"/>
-          <w:szCs w:val="22"/>
-        </w:rPr>
-      </w:pPr>
-      <w:r>
-        <w:rPr>
-          <w:i w:val="false"/>
-          <w:iCs w:val="false"/>
-          <w:szCs w:val="22"/>
-        </w:rPr>
-        <w:tab/>
-      </w:r>
-      <w:r>
-        <w:rPr>
-          <w:rFonts w:ascii="Courier New" w:hAnsi="Courier New"/>
-          <w:i w:val="false"/>
-          <w:iCs w:val="false"/>
-          <w:szCs w:val="22"/>
-        </w:rPr>
-        <w:t>x -&gt; { System.out.println( x );  }</w:t>
-      </w:r>
-    </w:p>
-    <w:p>
-      <w:pPr>
-        <w:pStyle w:val="Normal"/>
-        <w:tabs>
-          <w:tab w:val="left" w:pos="1349" w:leader="none"/>
-        </w:tabs>
-        <w:spacing w:before="120" w:after="120"/>
-        <w:rPr>
-          <w:i w:val="false"/>
-          <w:iCs w:val="false"/>
-          <w:szCs w:val="22"/>
-        </w:rPr>
-      </w:pPr>
-      <w:r>
-        <w:rPr>
-          <w:i w:val="false"/>
-          <w:iCs w:val="false"/>
-          <w:szCs w:val="22"/>
-        </w:rPr>
-        <w:t>if the lambda definition is only a single statement you can omit the brackets { } and semi-colon, too.</w:t>
-      </w:r>
-    </w:p>
-    <w:p>
-      <w:pPr>
-        <w:pStyle w:val="Normal"/>
-        <w:tabs>
-          <w:tab w:val="left" w:pos="1349" w:leader="none"/>
-        </w:tabs>
-        <w:spacing w:before="120" w:after="120"/>
-        <w:rPr>
-          <w:rFonts w:ascii="Courier New" w:hAnsi="Courier New"/>
-          <w:i w:val="false"/>
-          <w:iCs w:val="false"/>
-          <w:szCs w:val="22"/>
-        </w:rPr>
-      </w:pPr>
-      <w:r>
-        <w:rPr>
-          <w:i w:val="false"/>
-          <w:iCs w:val="false"/>
-          <w:szCs w:val="22"/>
-        </w:rPr>
-        <w:tab/>
-      </w:r>
-      <w:r>
-        <w:rPr>
-          <w:rFonts w:ascii="Courier New" w:hAnsi="Courier New"/>
-          <w:i w:val="false"/>
-          <w:iCs w:val="false"/>
-          <w:szCs w:val="22"/>
-        </w:rPr>
-        <w:t>x -&gt; System.out.println( x )</w:t>
+        </w:rPr>
+        <w:t xml:space="preserve">functional interfaces. </w:t>
+      </w:r>
+      <w:r>
+        <w:rPr>
+          <w:i w:val="false"/>
+          <w:iCs w:val="false"/>
+        </w:rPr>
+        <w:t>The examples below illustrate this use.</w:t>
       </w:r>
     </w:p>
     <w:p>
@@ -337,48 +369,7 @@
       </w:pPr>
       <w:r>
         <w:rPr/>
-        <w:t>Use of Lambda Expressions</w:t>
-      </w:r>
-    </w:p>
-    <w:p>
-      <w:pPr>
-        <w:pStyle w:val="Normal"/>
-        <w:tabs>
-          <w:tab w:val="left" w:pos="1349" w:leader="none"/>
-        </w:tabs>
-        <w:spacing w:before="120" w:after="120"/>
-        <w:rPr>
-          <w:i w:val="false"/>
-          <w:iCs w:val="false"/>
-        </w:rPr>
-      </w:pPr>
-      <w:r>
-        <w:rPr/>
-        <w:t xml:space="preserve">The most common use is to define an implementation of an interface that has only one required method. These are called </w:t>
-      </w:r>
-      <w:r>
-        <w:rPr>
-          <w:i/>
-          <w:iCs/>
-        </w:rPr>
-        <w:t xml:space="preserve">functional interfaces. </w:t>
-      </w:r>
-      <w:r>
-        <w:rPr>
-          <w:i w:val="false"/>
-          <w:iCs w:val="false"/>
-        </w:rPr>
-        <w:t>The examples below illustrate this use.</w:t>
-      </w:r>
-    </w:p>
-    <w:p>
-      <w:pPr>
-        <w:pStyle w:val="Heading2"/>
-        <w:rPr/>
-      </w:pPr>
-      <w:r>
-        <w:rPr/>
-        <w:t>Simple Examples</w:t>
+        <w:t>Examples</w:t>
       </w:r>
     </w:p>
     <w:p>
@@ -2653,6 +2644,28 @@
       <w:rFonts w:cs="OpenSymbol"/>
     </w:rPr>
   </w:style>
+  <w:style w:type="character" w:styleId="ListLabel17">
+    <w:name w:val="ListLabel 17"/>
+    <w:rPr>
+      <w:b/>
+      <w:bCs/>
+      <w:i w:val="false"/>
+      <w:iCs w:val="false"/>
+      <w:szCs w:val="22"/>
+    </w:rPr>
+  </w:style>
+  <w:style w:type="character" w:styleId="ListLabel18">
+    <w:name w:val="ListLabel 18"/>
+    <w:rPr>
+      <w:rFonts w:cs="Symbol"/>
+    </w:rPr>
+  </w:style>
+  <w:style w:type="character" w:styleId="ListLabel19">
+    <w:name w:val="ListLabel 19"/>
+    <w:rPr>
+      <w:rFonts w:cs="OpenSymbol"/>
+    </w:rPr>
+  </w:style>
   <w:style w:type="paragraph" w:styleId="Heading">
     <w:name w:val="Heading"/>
     <w:basedOn w:val="Normal"/>

</xml_diff>